<commit_message>
Updated languages and frameworks
</commit_message>
<xml_diff>
--- a/derieux_resume.docx
+++ b/derieux_resume.docx
@@ -1824,83 +1824,120 @@
                     <w:rPr>
                       <w:i/>
                     </w:rPr>
-                    <w:t xml:space="preserve">C, C++, LaTeX, </w:t>
+                    <w:t xml:space="preserve">C, C++, </w:t>
                   </w:r>
                   <w:r>
                     <w:rPr>
                       <w:i/>
                     </w:rPr>
-                    <w:t>FORTRAN,</w:t>
+                    <w:t xml:space="preserve">JavaScript, SQL, </w:t>
                   </w:r>
                   <w:r>
                     <w:rPr>
                       <w:i/>
                     </w:rPr>
-                    <w:t xml:space="preserve"> SQL, </w:t>
+                    <w:t xml:space="preserve">LaTeX, </w:t>
                   </w:r>
                   <w:r>
                     <w:rPr>
                       <w:i/>
                     </w:rPr>
+                    <w:t>FORTRAN</w:t>
+                  </w:r>
+                  <w:r>
+                    <w:rPr>
+                      <w:i/>
+                    </w:rPr>
+                    <w:t xml:space="preserve">, </w:t>
+                  </w:r>
+                  <w:r>
+                    <w:rPr>
+                      <w:i/>
+                    </w:rPr>
+                    <w:t>HTML, CSS, Arduino</w:t>
+                  </w:r>
+                  <w:r>
+                    <w:rPr>
+                      <w:i/>
+                    </w:rPr>
+                    <w:t xml:space="preserve">, </w:t>
+                  </w:r>
+                  <w:r>
+                    <w:rPr>
+                      <w:i/>
+                    </w:rPr>
                     <w:t xml:space="preserve">Java, </w:t>
                   </w:r>
                   <w:r>
                     <w:rPr>
                       <w:i/>
                     </w:rPr>
-                    <w:t xml:space="preserve">Objective-C, HTML, XML, CSS, </w:t>
-                  </w:r>
-                  <w:proofErr w:type="spellStart"/>
+                    <w:t>Rust, Golang</w:t>
+                  </w:r>
+                </w:p>
+                <w:p>
+                  <w:pPr>
+                    <w:pStyle w:val="Content"/>
+                  </w:pPr>
+                  <w:r>
+                    <w:t>Frameworks</w:t>
+                  </w:r>
+                  <w:r>
+                    <w:t>/APIs</w:t>
+                  </w:r>
+                  <w:r>
+                    <w:t xml:space="preserve">: </w:t>
+                  </w:r>
+                  <w:r>
+                    <w:t xml:space="preserve">Docker, </w:t>
+                  </w:r>
                   <w:r>
                     <w:rPr>
                       <w:i/>
                     </w:rPr>
-                    <w:t>Javascript</w:t>
-                  </w:r>
-                  <w:proofErr w:type="spellEnd"/>
+                    <w:t>React.js</w:t>
+                  </w:r>
                   <w:r>
                     <w:rPr>
                       <w:i/>
                     </w:rPr>
-                    <w:t>, Arduino</w:t>
+                    <w:t xml:space="preserve">, </w:t>
                   </w:r>
                   <w:r>
                     <w:rPr>
                       <w:i/>
                     </w:rPr>
-                    <w:t>, Ruby, Lisp</w:t>
+                    <w:t xml:space="preserve">Electron, </w:t>
                   </w:r>
                   <w:r>
                     <w:rPr>
                       <w:i/>
                     </w:rPr>
-                    <w:t>, Scheme</w:t>
-                  </w:r>
-                </w:p>
-                <w:p>
-                  <w:pPr>
-                    <w:pStyle w:val="Content"/>
-                  </w:pPr>
-                  <w:r>
-                    <w:t xml:space="preserve">Frameworks: </w:t>
+                    <w:t>Boo</w:t>
                   </w:r>
                   <w:r>
                     <w:rPr>
                       <w:i/>
                     </w:rPr>
-                    <w:t>Google Glass, Google Maps, AngularJS, SendGrid, MailChimp, Parse, OpenCV</w:t>
+                    <w:t>t</w:t>
                   </w:r>
                   <w:r>
                     <w:rPr>
                       <w:i/>
                     </w:rPr>
-                    <w:t>, AWS</w:t>
+                    <w:t>strap,</w:t>
                   </w:r>
                   <w:r>
                     <w:rPr>
                       <w:i/>
                     </w:rPr>
-                    <w:t>, Google Sign-In</w:t>
+                    <w:t xml:space="preserve"> OpenCV</w:t>
+                  </w:r>
+                  <w:r>
+                    <w:rPr>
+                      <w:i/>
+                    </w:rPr>
+                    <w:t>, Cesium.js</w:t>
                   </w:r>
                 </w:p>
               </w:tc>
@@ -4042,12 +4079,12 @@
   <w:rsids>
     <w:rsidRoot w:val="009B4380"/>
     <w:rsid w:val="000666D2"/>
-    <w:rsid w:val="000D5D47"/>
     <w:rsid w:val="001078C8"/>
     <w:rsid w:val="001E6351"/>
     <w:rsid w:val="0021737E"/>
     <w:rsid w:val="00230187"/>
     <w:rsid w:val="00302FDA"/>
+    <w:rsid w:val="0032046F"/>
     <w:rsid w:val="003A5844"/>
     <w:rsid w:val="004724DF"/>
     <w:rsid w:val="00674A94"/>

</xml_diff>